<commit_message>
Deploying to gh-pages from  @ 95f89d2628520dbd0e5eaad98348e325c71b6d06 🚀
</commit_message>
<xml_diff>
--- a/symptom-survey/waves/Survey_of_COVID-Like_Illness_-_Wave_4.docx
+++ b/symptom-survey/waves/Survey_of_COVID-Like_Illness_-_Wave_4.docx
@@ -579,10 +579,11 @@
     <w:tbl>
       <w:tblPr>
         <w:tblStyle w:val="QQuestionIconTable"/>
-        <w:tblW w:w="50" w:type="auto"/>
+        <w:tblW w:w="100" w:type="auto"/>
         <w:tblLook w:firstRow="true" w:lastRow="true" w:firstCol="true" w:lastCol="true"/>
       </w:tblPr>
       <w:tblGrid>
+        <w:gridCol w:w="50"/>
         <w:gridCol w:w="50"/>
       </w:tblGrid>
       <w:tr>
@@ -602,7 +603,7 @@
                 <wp:inline distT="0" distB="0" distL="0" distR="0">
                   <wp:extent cx="228600" cy="228600"/>
                   <wp:effectExtent l="0" t="0" r="0" b="0"/>
-                  <wp:docPr id="1" name="WordQuestionValidation.png"/>
+                  <wp:docPr id="1" name="WordQuestionJavaScript.png"/>
                   <wp:cNvGraphicFramePr>
                     <a:graphicFrameLocks xmlns:a="http://schemas.openxmlformats.org/drawingml/2006/main" noChangeAspect="1"/>
                   </wp:cNvGraphicFramePr>
@@ -610,7 +611,7 @@
                     <a:graphicData uri="http://schemas.openxmlformats.org/drawingml/2006/picture">
                       <pic:pic xmlns:pic="http://schemas.openxmlformats.org/drawingml/2006/picture">
                         <pic:nvPicPr>
-                          <pic:cNvPr id="1" name="WordQuestionValidation.png"/>
+                          <pic:cNvPr id="1" name="WordQuestionJavaScript.png"/>
                           <pic:cNvPicPr/>
                         </pic:nvPicPr>
                         <pic:blipFill>
@@ -636,189 +637,6 @@
             </w:r>
           </w:p>
         </w:tc>
-      </w:tr>
-    </w:tbl>
-    <w:p/>
-  </w:body>
-  <w:body>
-    <w:p>
-      <w:pPr>
-        <w:keepNext/>
-      </w:pPr>
-      <w:r>
-        <w:rPr/>
-        <w:t xml:space="preserve">A2 </w:t>
-      </w:r>
-      <w:r>
-        <w:rPr/>
-        <w:br/>
-      </w:r>
-      <w:r>
-        <w:rPr/>
-        <w:t xml:space="preserve">How many people in your household </w:t>
-      </w:r>
-      <w:r>
-        <w:rPr>
-          <w:b w:val="on"/>
-        </w:rPr>
-        <w:t xml:space="preserve">(including&amp;nbspyourself)</w:t>
-      </w:r>
-      <w:r>
-        <w:rPr/>
-        <w:t xml:space="preserve"> are </w:t>
-      </w:r>
-      <w:r>
-        <w:rPr>
-          <w:b w:val="on"/>
-        </w:rPr>
-        <w:t xml:space="preserve">sick</w:t>
-      </w:r>
-      <w:r>
-        <w:rPr/>
-        <w:t xml:space="preserve"> (</w:t>
-      </w:r>
-      <w:r>
-        <w:rPr>
-          <w:b w:val="on"/>
-        </w:rPr>
-        <w:t xml:space="preserve">fever</w:t>
-      </w:r>
-      <w:r>
-        <w:rPr/>
-        <w:t xml:space="preserve">, along with </w:t>
-      </w:r>
-      <w:r>
-        <w:rPr>
-          <w:b w:val="on"/>
-        </w:rPr>
-        <w:t xml:space="preserve">at least one other symptom</w:t>
-      </w:r>
-      <w:r>
-        <w:rPr/>
-        <w:t xml:space="preserve"> from the above list)?</w:t>
-      </w:r>
-      <w:r>
-        <w:rPr/>
-        <w:t xml:space="preserve"/>
-      </w:r>
-    </w:p>
-  </w:body>
-  <w:body>
-    <w:p>
-      <w:pPr>
-        <w:pStyle w:val="TextEntryLine"/>
-        <w:ind w:firstLine="400"/>
-      </w:pPr>
-      <w:r>
-        <w:t>________________________________________________________________</w:t>
-      </w:r>
-    </w:p>
-  </w:body>
-  <w:body>
-    <w:p>
-      <w:pPr/>
-    </w:p>
-  </w:body>
-  <w:body>
-    <w:p>
-      <w:pPr>
-        <w:pStyle w:val="QuestionSeparator"/>
-      </w:pPr>
-    </w:p>
-  </w:body>
-  <w:body>
-    <w:tbl>
-      <w:tblPr>
-        <w:tblStyle w:val="QQuestionIconTable"/>
-        <w:tblW w:w="0" w:type="auto"/>
-        <w:tblLook w:firstRow="true" w:lastRow="true" w:firstCol="true" w:lastCol="true"/>
-      </w:tblPr>
-      <w:tblGrid/>
-    </w:tbl>
-    <w:p/>
-  </w:body>
-  <w:body>
-    <w:p>
-      <w:pPr>
-        <w:keepNext/>
-      </w:pPr>
-      <w:r>
-        <w:rPr/>
-        <w:t xml:space="preserve">A5 How many people, including you, are currently staying in your household?</w:t>
-      </w:r>
-    </w:p>
-  </w:body>
-  <w:body>
-    <w:p>
-      <w:pPr>
-        <w:keepNext/>
-        <w:pStyle w:val="ListParagraph"/>
-        <w:numPr>
-          <w:ilvl w:val="0"/>
-          <w:numId w:val="4"/>
-        </w:numPr>
-      </w:pPr>
-      <w:r>
-        <w:rPr/>
-        <w:t xml:space="preserve">Children under 18 years old  (1) ________________________________________________</w:t>
-      </w:r>
-    </w:p>
-  </w:body>
-  <w:body>
-    <w:p>
-      <w:pPr>
-        <w:keepNext/>
-        <w:pStyle w:val="ListParagraph"/>
-        <w:numPr>
-          <w:ilvl w:val="0"/>
-          <w:numId w:val="4"/>
-        </w:numPr>
-      </w:pPr>
-      <w:r>
-        <w:rPr/>
-        <w:t xml:space="preserve">Adults between 18 and 64 years old  (2) ________________________________________________</w:t>
-      </w:r>
-    </w:p>
-  </w:body>
-  <w:body>
-    <w:p>
-      <w:pPr>
-        <w:keepNext/>
-        <w:pStyle w:val="ListParagraph"/>
-        <w:numPr>
-          <w:ilvl w:val="0"/>
-          <w:numId w:val="4"/>
-        </w:numPr>
-      </w:pPr>
-      <w:r>
-        <w:rPr/>
-        <w:t xml:space="preserve">Adults 65 years old or older  (3) ________________________________________________</w:t>
-      </w:r>
-    </w:p>
-  </w:body>
-  <w:body>
-    <w:p>
-      <w:pPr/>
-    </w:p>
-  </w:body>
-  <w:body>
-    <w:p>
-      <w:pPr>
-        <w:pStyle w:val="QuestionSeparator"/>
-      </w:pPr>
-    </w:p>
-  </w:body>
-  <w:body>
-    <w:tbl>
-      <w:tblPr>
-        <w:tblStyle w:val="QQuestionIconTable"/>
-        <w:tblW w:w="50" w:type="auto"/>
-        <w:tblLook w:firstRow="true" w:lastRow="true" w:firstCol="true" w:lastCol="true"/>
-      </w:tblPr>
-      <w:tblGrid>
-        <w:gridCol w:w="50"/>
-      </w:tblGrid>
-      <w:tr>
         <w:tc>
           <w:tcPr>
             <w:tcW w:w="50" w:type="dxa"/>
@@ -880,7 +698,59 @@
       </w:pPr>
       <w:r>
         <w:rPr/>
-        <w:t xml:space="preserve">A3 What is your current ZIP code?</w:t>
+        <w:t xml:space="preserve">A2 </w:t>
+      </w:r>
+      <w:r>
+        <w:rPr/>
+        <w:br/>
+      </w:r>
+      <w:r>
+        <w:rPr/>
+        <w:t xml:space="preserve">How many people in your household </w:t>
+      </w:r>
+      <w:r>
+        <w:rPr>
+          <w:b w:val="on"/>
+        </w:rPr>
+        <w:t xml:space="preserve">(including&amp;nbspyourself)</w:t>
+      </w:r>
+      <w:r>
+        <w:rPr/>
+        <w:t xml:space="preserve"> are </w:t>
+      </w:r>
+      <w:r>
+        <w:rPr>
+          <w:b w:val="on"/>
+        </w:rPr>
+        <w:t xml:space="preserve">sick</w:t>
+      </w:r>
+      <w:r>
+        <w:rPr/>
+        <w:t xml:space="preserve"> (</w:t>
+      </w:r>
+      <w:r>
+        <w:rPr>
+          <w:b w:val="on"/>
+        </w:rPr>
+        <w:t xml:space="preserve">fever</w:t>
+      </w:r>
+      <w:r>
+        <w:rPr/>
+        <w:t xml:space="preserve">, along with </w:t>
+      </w:r>
+      <w:r>
+        <w:rPr>
+          <w:b w:val="on"/>
+        </w:rPr>
+        <w:t xml:space="preserve">at least one other symptom</w:t>
+      </w:r>
+      <w:r>
+        <w:rPr/>
+        <w:t xml:space="preserve"> from the above list)?</w:t>
+      </w:r>
+      <w:r>
+        <w:rPr/>
+        <w:t xml:space="preserve"/>
       </w:r>
     </w:p>
   </w:body>
@@ -934,7 +804,7 @@
                 <wp:inline distT="0" distB="0" distL="0" distR="0">
                   <wp:extent cx="228600" cy="228600"/>
                   <wp:effectExtent l="0" t="0" r="0" b="0"/>
-                  <wp:docPr id="3" name="WordQuestionValidation.png"/>
+                  <wp:docPr id="3" name="WordQuestionJavaScript.png"/>
                   <wp:cNvGraphicFramePr>
                     <a:graphicFrameLocks xmlns:a="http://schemas.openxmlformats.org/drawingml/2006/main" noChangeAspect="1"/>
                   </wp:cNvGraphicFramePr>
@@ -942,7 +812,7 @@
                     <a:graphicData uri="http://schemas.openxmlformats.org/drawingml/2006/picture">
                       <pic:pic xmlns:pic="http://schemas.openxmlformats.org/drawingml/2006/picture">
                         <pic:nvPicPr>
-                          <pic:cNvPr id="3" name="WordQuestionValidation.png"/>
+                          <pic:cNvPr id="3" name="WordQuestionJavaScript.png"/>
                           <pic:cNvPicPr/>
                         </pic:nvPicPr>
                         <pic:blipFill>
@@ -979,58 +849,55 @@
       </w:pPr>
       <w:r>
         <w:rPr/>
-        <w:t xml:space="preserve">A4 How many </w:t>
-      </w:r>
-      <w:r>
-        <w:rPr>
-          <w:b w:val="on"/>
-        </w:rPr>
-        <w:t xml:space="preserve">additional</w:t>
-      </w:r>
-      <w:r>
-        <w:rPr/>
-        <w:t xml:space="preserve"> people in your local community that you know personally are </w:t>
-      </w:r>
-      <w:r>
-        <w:rPr>
-          <w:b w:val="on"/>
-        </w:rPr>
-        <w:t xml:space="preserve">sick</w:t>
-      </w:r>
-      <w:r>
-        <w:rPr/>
-        <w:t xml:space="preserve"> (</w:t>
-      </w:r>
-      <w:r>
-        <w:rPr>
-          <w:b w:val="on"/>
-        </w:rPr>
-        <w:t xml:space="preserve">fever</w:t>
-      </w:r>
-      <w:r>
-        <w:rPr/>
-        <w:t xml:space="preserve">, along with </w:t>
-      </w:r>
-      <w:r>
-        <w:rPr>
-          <w:b w:val="on"/>
-        </w:rPr>
-        <w:t xml:space="preserve">at least one other symptom</w:t>
-      </w:r>
-      <w:r>
-        <w:rPr/>
-        <w:t xml:space="preserve"> from the above list)?</w:t>
-      </w:r>
-    </w:p>
-  </w:body>
-  <w:body>
-    <w:p>
-      <w:pPr>
-        <w:pStyle w:val="TextEntryLine"/>
-        <w:ind w:firstLine="400"/>
-      </w:pPr>
-      <w:r>
-        <w:t>________________________________________________________________</w:t>
+        <w:t xml:space="preserve">A5 How many people, including you, are currently staying in your household?</w:t>
+      </w:r>
+    </w:p>
+  </w:body>
+  <w:body>
+    <w:p>
+      <w:pPr>
+        <w:keepNext/>
+        <w:pStyle w:val="ListParagraph"/>
+        <w:numPr>
+          <w:ilvl w:val="0"/>
+          <w:numId w:val="4"/>
+        </w:numPr>
+      </w:pPr>
+      <w:r>
+        <w:rPr/>
+        <w:t xml:space="preserve">Children under 18 years old  (1) ________________________________________________</w:t>
+      </w:r>
+    </w:p>
+  </w:body>
+  <w:body>
+    <w:p>
+      <w:pPr>
+        <w:keepNext/>
+        <w:pStyle w:val="ListParagraph"/>
+        <w:numPr>
+          <w:ilvl w:val="0"/>
+          <w:numId w:val="4"/>
+        </w:numPr>
+      </w:pPr>
+      <w:r>
+        <w:rPr/>
+        <w:t xml:space="preserve">Adults between 18 and 64 years old  (2) ________________________________________________</w:t>
+      </w:r>
+    </w:p>
+  </w:body>
+  <w:body>
+    <w:p>
+      <w:pPr>
+        <w:keepNext/>
+        <w:pStyle w:val="ListParagraph"/>
+        <w:numPr>
+          <w:ilvl w:val="0"/>
+          <w:numId w:val="4"/>
+        </w:numPr>
+      </w:pPr>
+      <w:r>
+        <w:rPr/>
+        <w:t xml:space="preserve">Adults 65 years old or older  (3) ________________________________________________</w:t>
       </w:r>
     </w:p>
   </w:body>
@@ -1042,28 +909,8 @@
   <w:body>
     <w:p>
       <w:pPr>
-        <w:pStyle w:val="BlockEndLabel"/>
-      </w:pPr>
-      <w:r>
-        <w:t>End of Block: Section A: Symptoms (forecast)</w:t>
-      </w:r>
-    </w:p>
-  </w:body>
-  <w:body>
-    <w:p>
-      <w:pPr>
-        <w:pStyle w:val="BlockSeparator"/>
-      </w:pPr>
-    </w:p>
-  </w:body>
-  <w:body>
-    <w:p>
-      <w:pPr>
-        <w:pStyle w:val="BlockStartLabel"/>
-      </w:pPr>
-      <w:r>
-        <w:t>Start of Block: Section B: Symptoms (non-forecast)</w:t>
-      </w:r>
+        <w:pStyle w:val="QuestionSeparator"/>
+      </w:pPr>
     </w:p>
   </w:body>
   <w:body>
@@ -1093,7 +940,7 @@
                 <wp:inline distT="0" distB="0" distL="0" distR="0">
                   <wp:extent cx="228600" cy="228600"/>
                   <wp:effectExtent l="0" t="0" r="0" b="0"/>
-                  <wp:docPr id="4" name="WordQuestionRandomization.png"/>
+                  <wp:docPr id="4" name="WordQuestionValidation.png"/>
                   <wp:cNvGraphicFramePr>
                     <a:graphicFrameLocks xmlns:a="http://schemas.openxmlformats.org/drawingml/2006/main" noChangeAspect="1"/>
                   </wp:cNvGraphicFramePr>
@@ -1101,11 +948,320 @@
                     <a:graphicData uri="http://schemas.openxmlformats.org/drawingml/2006/picture">
                       <pic:pic xmlns:pic="http://schemas.openxmlformats.org/drawingml/2006/picture">
                         <pic:nvPicPr>
-                          <pic:cNvPr id="4" name="WordQuestionRandomization.png"/>
+                          <pic:cNvPr id="4" name="WordQuestionValidation.png"/>
                           <pic:cNvPicPr/>
                         </pic:nvPicPr>
                         <pic:blipFill>
                           <a:blip r:embed="rId13"/>
+                          <a:stretch>
+                            <a:fillRect/>
+                          </a:stretch>
+                        </pic:blipFill>
+                        <pic:spPr>
+                          <a:xfrm>
+                            <a:off x="0" y="0"/>
+                            <a:ext cx="228600" cy="228600"/>
+                          </a:xfrm>
+                          <a:prstGeom prst="rect">
+                            <a:avLst/>
+                          </a:prstGeom>
+                        </pic:spPr>
+                      </pic:pic>
+                    </a:graphicData>
+                  </a:graphic>
+                </wp:inline>
+              </w:drawing>
+            </w:r>
+          </w:p>
+        </w:tc>
+      </w:tr>
+    </w:tbl>
+    <w:p/>
+  </w:body>
+  <w:body>
+    <w:p>
+      <w:pPr>
+        <w:keepNext/>
+      </w:pPr>
+      <w:r>
+        <w:rPr/>
+        <w:t xml:space="preserve">A3 What is your current ZIP code?</w:t>
+      </w:r>
+    </w:p>
+  </w:body>
+  <w:body>
+    <w:p>
+      <w:pPr>
+        <w:pStyle w:val="TextEntryLine"/>
+        <w:ind w:firstLine="400"/>
+      </w:pPr>
+      <w:r>
+        <w:t>________________________________________________________________</w:t>
+      </w:r>
+    </w:p>
+  </w:body>
+  <w:body>
+    <w:p>
+      <w:pPr/>
+    </w:p>
+  </w:body>
+  <w:body>
+    <w:p>
+      <w:pPr>
+        <w:pStyle w:val="QuestionSeparator"/>
+      </w:pPr>
+    </w:p>
+  </w:body>
+  <w:body>
+    <w:tbl>
+      <w:tblPr>
+        <w:tblStyle w:val="QQuestionIconTable"/>
+        <w:tblW w:w="100" w:type="auto"/>
+        <w:tblLook w:firstRow="true" w:lastRow="true" w:firstCol="true" w:lastCol="true"/>
+      </w:tblPr>
+      <w:tblGrid>
+        <w:gridCol w:w="50"/>
+        <w:gridCol w:w="50"/>
+      </w:tblGrid>
+      <w:tr>
+        <w:tc>
+          <w:tcPr>
+            <w:tcW w:w="50" w:type="dxa"/>
+          </w:tcPr>
+          <w:p>
+            <w:pPr>
+              <w:keepNext/>
+            </w:pPr>
+            <w:r>
+              <w:rPr>
+                <w:noProof/>
+              </w:rPr>
+              <w:drawing>
+                <wp:inline distT="0" distB="0" distL="0" distR="0">
+                  <wp:extent cx="228600" cy="228600"/>
+                  <wp:effectExtent l="0" t="0" r="0" b="0"/>
+                  <wp:docPr id="5" name="WordQuestionJavaScript.png"/>
+                  <wp:cNvGraphicFramePr>
+                    <a:graphicFrameLocks xmlns:a="http://schemas.openxmlformats.org/drawingml/2006/main" noChangeAspect="1"/>
+                  </wp:cNvGraphicFramePr>
+                  <a:graphic xmlns:a="http://schemas.openxmlformats.org/drawingml/2006/main">
+                    <a:graphicData uri="http://schemas.openxmlformats.org/drawingml/2006/picture">
+                      <pic:pic xmlns:pic="http://schemas.openxmlformats.org/drawingml/2006/picture">
+                        <pic:nvPicPr>
+                          <pic:cNvPr id="5" name="WordQuestionJavaScript.png"/>
+                          <pic:cNvPicPr/>
+                        </pic:nvPicPr>
+                        <pic:blipFill>
+                          <a:blip r:embed="rId14"/>
+                          <a:stretch>
+                            <a:fillRect/>
+                          </a:stretch>
+                        </pic:blipFill>
+                        <pic:spPr>
+                          <a:xfrm>
+                            <a:off x="0" y="0"/>
+                            <a:ext cx="228600" cy="228600"/>
+                          </a:xfrm>
+                          <a:prstGeom prst="rect">
+                            <a:avLst/>
+                          </a:prstGeom>
+                        </pic:spPr>
+                      </pic:pic>
+                    </a:graphicData>
+                  </a:graphic>
+                </wp:inline>
+              </w:drawing>
+            </w:r>
+          </w:p>
+        </w:tc>
+        <w:tc>
+          <w:tcPr>
+            <w:tcW w:w="50" w:type="dxa"/>
+          </w:tcPr>
+          <w:p>
+            <w:pPr>
+              <w:keepNext/>
+            </w:pPr>
+            <w:r>
+              <w:rPr>
+                <w:noProof/>
+              </w:rPr>
+              <w:drawing>
+                <wp:inline distT="0" distB="0" distL="0" distR="0">
+                  <wp:extent cx="228600" cy="228600"/>
+                  <wp:effectExtent l="0" t="0" r="0" b="0"/>
+                  <wp:docPr id="6" name="WordQuestionValidation.png"/>
+                  <wp:cNvGraphicFramePr>
+                    <a:graphicFrameLocks xmlns:a="http://schemas.openxmlformats.org/drawingml/2006/main" noChangeAspect="1"/>
+                  </wp:cNvGraphicFramePr>
+                  <a:graphic xmlns:a="http://schemas.openxmlformats.org/drawingml/2006/main">
+                    <a:graphicData uri="http://schemas.openxmlformats.org/drawingml/2006/picture">
+                      <pic:pic xmlns:pic="http://schemas.openxmlformats.org/drawingml/2006/picture">
+                        <pic:nvPicPr>
+                          <pic:cNvPr id="6" name="WordQuestionValidation.png"/>
+                          <pic:cNvPicPr/>
+                        </pic:nvPicPr>
+                        <pic:blipFill>
+                          <a:blip r:embed="rId15"/>
+                          <a:stretch>
+                            <a:fillRect/>
+                          </a:stretch>
+                        </pic:blipFill>
+                        <pic:spPr>
+                          <a:xfrm>
+                            <a:off x="0" y="0"/>
+                            <a:ext cx="228600" cy="228600"/>
+                          </a:xfrm>
+                          <a:prstGeom prst="rect">
+                            <a:avLst/>
+                          </a:prstGeom>
+                        </pic:spPr>
+                      </pic:pic>
+                    </a:graphicData>
+                  </a:graphic>
+                </wp:inline>
+              </w:drawing>
+            </w:r>
+          </w:p>
+        </w:tc>
+      </w:tr>
+    </w:tbl>
+    <w:p/>
+  </w:body>
+  <w:body>
+    <w:p>
+      <w:pPr>
+        <w:keepNext/>
+      </w:pPr>
+      <w:r>
+        <w:rPr/>
+        <w:t xml:space="preserve">A4 How many </w:t>
+      </w:r>
+      <w:r>
+        <w:rPr>
+          <w:b w:val="on"/>
+        </w:rPr>
+        <w:t xml:space="preserve">additional</w:t>
+      </w:r>
+      <w:r>
+        <w:rPr/>
+        <w:t xml:space="preserve"> people in your local community that you know personally are </w:t>
+      </w:r>
+      <w:r>
+        <w:rPr>
+          <w:b w:val="on"/>
+        </w:rPr>
+        <w:t xml:space="preserve">sick</w:t>
+      </w:r>
+      <w:r>
+        <w:rPr/>
+        <w:t xml:space="preserve"> (</w:t>
+      </w:r>
+      <w:r>
+        <w:rPr>
+          <w:b w:val="on"/>
+        </w:rPr>
+        <w:t xml:space="preserve">fever</w:t>
+      </w:r>
+      <w:r>
+        <w:rPr/>
+        <w:t xml:space="preserve">, along with </w:t>
+      </w:r>
+      <w:r>
+        <w:rPr>
+          <w:b w:val="on"/>
+        </w:rPr>
+        <w:t xml:space="preserve">at least one other symptom</w:t>
+      </w:r>
+      <w:r>
+        <w:rPr/>
+        <w:t xml:space="preserve"> from the above list)?</w:t>
+      </w:r>
+    </w:p>
+  </w:body>
+  <w:body>
+    <w:p>
+      <w:pPr>
+        <w:pStyle w:val="TextEntryLine"/>
+        <w:ind w:firstLine="400"/>
+      </w:pPr>
+      <w:r>
+        <w:t>________________________________________________________________</w:t>
+      </w:r>
+    </w:p>
+  </w:body>
+  <w:body>
+    <w:p>
+      <w:pPr/>
+    </w:p>
+  </w:body>
+  <w:body>
+    <w:p>
+      <w:pPr>
+        <w:pStyle w:val="BlockEndLabel"/>
+      </w:pPr>
+      <w:r>
+        <w:t>End of Block: Section A: Symptoms (forecast)</w:t>
+      </w:r>
+    </w:p>
+  </w:body>
+  <w:body>
+    <w:p>
+      <w:pPr>
+        <w:pStyle w:val="BlockSeparator"/>
+      </w:pPr>
+    </w:p>
+  </w:body>
+  <w:body>
+    <w:p>
+      <w:pPr>
+        <w:pStyle w:val="BlockStartLabel"/>
+      </w:pPr>
+      <w:r>
+        <w:t>Start of Block: Section B: Symptoms (non-forecast)</w:t>
+      </w:r>
+    </w:p>
+  </w:body>
+  <w:body>
+    <w:tbl>
+      <w:tblPr>
+        <w:tblStyle w:val="QQuestionIconTable"/>
+        <w:tblW w:w="50" w:type="auto"/>
+        <w:tblLook w:firstRow="true" w:lastRow="true" w:firstCol="true" w:lastCol="true"/>
+      </w:tblPr>
+      <w:tblGrid>
+        <w:gridCol w:w="50"/>
+      </w:tblGrid>
+      <w:tr>
+        <w:tc>
+          <w:tcPr>
+            <w:tcW w:w="50" w:type="dxa"/>
+          </w:tcPr>
+          <w:p>
+            <w:pPr>
+              <w:keepNext/>
+            </w:pPr>
+            <w:r>
+              <w:rPr>
+                <w:noProof/>
+              </w:rPr>
+              <w:drawing>
+                <wp:inline distT="0" distB="0" distL="0" distR="0">
+                  <wp:extent cx="228600" cy="228600"/>
+                  <wp:effectExtent l="0" t="0" r="0" b="0"/>
+                  <wp:docPr id="7" name="WordQuestionRandomization.png"/>
+                  <wp:cNvGraphicFramePr>
+                    <a:graphicFrameLocks xmlns:a="http://schemas.openxmlformats.org/drawingml/2006/main" noChangeAspect="1"/>
+                  </wp:cNvGraphicFramePr>
+                  <a:graphic xmlns:a="http://schemas.openxmlformats.org/drawingml/2006/main">
+                    <a:graphicData uri="http://schemas.openxmlformats.org/drawingml/2006/picture">
+                      <pic:pic xmlns:pic="http://schemas.openxmlformats.org/drawingml/2006/picture">
+                        <pic:nvPicPr>
+                          <pic:cNvPr id="7" name="WordQuestionRandomization.png"/>
+                          <pic:cNvPicPr/>
+                        </pic:nvPicPr>
+                        <pic:blipFill>
+                          <a:blip r:embed="rId16"/>
                           <a:stretch>
                             <a:fillRect/>
                           </a:stretch>
@@ -1621,7 +1777,7 @@
                 <wp:inline distT="0" distB="0" distL="0" distR="0">
                   <wp:extent cx="228600" cy="228600"/>
                   <wp:effectExtent l="0" t="0" r="0" b="0"/>
-                  <wp:docPr id="5" name="WordQuestionRecodeOptions.png"/>
+                  <wp:docPr id="8" name="WordQuestionRecodeOptions.png"/>
                   <wp:cNvGraphicFramePr>
                     <a:graphicFrameLocks xmlns:a="http://schemas.openxmlformats.org/drawingml/2006/main" noChangeAspect="1"/>
                   </wp:cNvGraphicFramePr>
@@ -1629,11 +1785,11 @@
                     <a:graphicData uri="http://schemas.openxmlformats.org/drawingml/2006/picture">
                       <pic:pic xmlns:pic="http://schemas.openxmlformats.org/drawingml/2006/picture">
                         <pic:nvPicPr>
-                          <pic:cNvPr id="5" name="WordQuestionRecodeOptions.png"/>
+                          <pic:cNvPr id="8" name="WordQuestionRecodeOptions.png"/>
                           <pic:cNvPicPr/>
                         </pic:nvPicPr>
                         <pic:blipFill>
-                          <a:blip r:embed="rId14"/>
+                          <a:blip r:embed="rId17"/>
                           <a:stretch>
                             <a:fillRect/>
                           </a:stretch>
@@ -2083,10 +2239,11 @@
     <w:tbl>
       <w:tblPr>
         <w:tblStyle w:val="QQuestionIconTable"/>
-        <w:tblW w:w="50" w:type="auto"/>
+        <w:tblW w:w="100" w:type="auto"/>
         <w:tblLook w:firstRow="true" w:lastRow="true" w:firstCol="true" w:lastCol="true"/>
       </w:tblPr>
       <w:tblGrid>
+        <w:gridCol w:w="50"/>
         <w:gridCol w:w="50"/>
       </w:tblGrid>
       <w:tr>
@@ -2106,7 +2263,7 @@
                 <wp:inline distT="0" distB="0" distL="0" distR="0">
                   <wp:extent cx="228600" cy="228600"/>
                   <wp:effectExtent l="0" t="0" r="0" b="0"/>
-                  <wp:docPr id="6" name="WordQuestionValidation.png"/>
+                  <wp:docPr id="9" name="WordQuestionJavaScript.png"/>
                   <wp:cNvGraphicFramePr>
                     <a:graphicFrameLocks xmlns:a="http://schemas.openxmlformats.org/drawingml/2006/main" noChangeAspect="1"/>
                   </wp:cNvGraphicFramePr>
@@ -2114,11 +2271,61 @@
                     <a:graphicData uri="http://schemas.openxmlformats.org/drawingml/2006/picture">
                       <pic:pic xmlns:pic="http://schemas.openxmlformats.org/drawingml/2006/picture">
                         <pic:nvPicPr>
-                          <pic:cNvPr id="6" name="WordQuestionValidation.png"/>
+                          <pic:cNvPr id="9" name="WordQuestionJavaScript.png"/>
                           <pic:cNvPicPr/>
                         </pic:nvPicPr>
                         <pic:blipFill>
-                          <a:blip r:embed="rId15"/>
+                          <a:blip r:embed="rId18"/>
+                          <a:stretch>
+                            <a:fillRect/>
+                          </a:stretch>
+                        </pic:blipFill>
+                        <pic:spPr>
+                          <a:xfrm>
+                            <a:off x="0" y="0"/>
+                            <a:ext cx="228600" cy="228600"/>
+                          </a:xfrm>
+                          <a:prstGeom prst="rect">
+                            <a:avLst/>
+                          </a:prstGeom>
+                        </pic:spPr>
+                      </pic:pic>
+                    </a:graphicData>
+                  </a:graphic>
+                </wp:inline>
+              </w:drawing>
+            </w:r>
+          </w:p>
+        </w:tc>
+        <w:tc>
+          <w:tcPr>
+            <w:tcW w:w="50" w:type="dxa"/>
+          </w:tcPr>
+          <w:p>
+            <w:pPr>
+              <w:keepNext/>
+            </w:pPr>
+            <w:r>
+              <w:rPr>
+                <w:noProof/>
+              </w:rPr>
+              <w:drawing>
+                <wp:inline distT="0" distB="0" distL="0" distR="0">
+                  <wp:extent cx="228600" cy="228600"/>
+                  <wp:effectExtent l="0" t="0" r="0" b="0"/>
+                  <wp:docPr id="10" name="WordQuestionValidation.png"/>
+                  <wp:cNvGraphicFramePr>
+                    <a:graphicFrameLocks xmlns:a="http://schemas.openxmlformats.org/drawingml/2006/main" noChangeAspect="1"/>
+                  </wp:cNvGraphicFramePr>
+                  <a:graphic xmlns:a="http://schemas.openxmlformats.org/drawingml/2006/main">
+                    <a:graphicData uri="http://schemas.openxmlformats.org/drawingml/2006/picture">
+                      <pic:pic xmlns:pic="http://schemas.openxmlformats.org/drawingml/2006/picture">
+                        <pic:nvPicPr>
+                          <pic:cNvPr id="10" name="WordQuestionValidation.png"/>
+                          <pic:cNvPicPr/>
+                        </pic:nvPicPr>
+                        <pic:blipFill>
+                          <a:blip r:embed="rId19"/>
                           <a:stretch>
                             <a:fillRect/>
                           </a:stretch>
@@ -2161,7 +2368,7 @@
       </w:r>
       <w:r>
         <w:rPr/>
-        <w:t xml:space="preserve"> have you had at least one unusual symptom?</w:t>
+        <w:t xml:space="preserve"> have you had at least one new or unusual symptom?</w:t>
       </w:r>
     </w:p>
   </w:body>
@@ -3391,7 +3598,7 @@
                 <wp:inline distT="0" distB="0" distL="0" distR="0">
                   <wp:extent cx="228600" cy="228600"/>
                   <wp:effectExtent l="0" t="0" r="0" b="0"/>
-                  <wp:docPr id="7" name="WordQuestionRandomization.png"/>
+                  <wp:docPr id="11" name="WordQuestionRandomization.png"/>
                   <wp:cNvGraphicFramePr>
                     <a:graphicFrameLocks xmlns:a="http://schemas.openxmlformats.org/drawingml/2006/main" noChangeAspect="1"/>
                   </wp:cNvGraphicFramePr>
@@ -3399,11 +3606,11 @@
                     <a:graphicData uri="http://schemas.openxmlformats.org/drawingml/2006/picture">
                       <pic:pic xmlns:pic="http://schemas.openxmlformats.org/drawingml/2006/picture">
                         <pic:nvPicPr>
-                          <pic:cNvPr id="7" name="WordQuestionRandomization.png"/>
+                          <pic:cNvPr id="11" name="WordQuestionRandomization.png"/>
                           <pic:cNvPicPr/>
                         </pic:nvPicPr>
                         <pic:blipFill>
-                          <a:blip r:embed="rId16"/>
+                          <a:blip r:embed="rId20"/>
                           <a:stretch>
                             <a:fillRect/>
                           </a:stretch>
@@ -3441,7 +3648,7 @@
                 <wp:inline distT="0" distB="0" distL="0" distR="0">
                   <wp:extent cx="228600" cy="228600"/>
                   <wp:effectExtent l="0" t="0" r="0" b="0"/>
-                  <wp:docPr id="8" name="WordQuestionRecodeOptions.png"/>
+                  <wp:docPr id="12" name="WordQuestionRecodeOptions.png"/>
                   <wp:cNvGraphicFramePr>
                     <a:graphicFrameLocks xmlns:a="http://schemas.openxmlformats.org/drawingml/2006/main" noChangeAspect="1"/>
                   </wp:cNvGraphicFramePr>
@@ -3449,11 +3656,11 @@
                     <a:graphicData uri="http://schemas.openxmlformats.org/drawingml/2006/picture">
                       <pic:pic xmlns:pic="http://schemas.openxmlformats.org/drawingml/2006/picture">
                         <pic:nvPicPr>
-                          <pic:cNvPr id="8" name="WordQuestionRecodeOptions.png"/>
+                          <pic:cNvPr id="12" name="WordQuestionRecodeOptions.png"/>
                           <pic:cNvPicPr/>
                         </pic:nvPicPr>
                         <pic:blipFill>
-                          <a:blip r:embed="rId17"/>
+                          <a:blip r:embed="rId21"/>
                           <a:stretch>
                             <a:fillRect/>
                           </a:stretch>
@@ -4045,7 +4252,7 @@
                 <wp:inline distT="0" distB="0" distL="0" distR="0">
                   <wp:extent cx="228600" cy="228600"/>
                   <wp:effectExtent l="0" t="0" r="0" b="0"/>
-                  <wp:docPr id="9" name="WordQuestionRecodeOptions.png"/>
+                  <wp:docPr id="13" name="WordQuestionRecodeOptions.png"/>
                   <wp:cNvGraphicFramePr>
                     <a:graphicFrameLocks xmlns:a="http://schemas.openxmlformats.org/drawingml/2006/main" noChangeAspect="1"/>
                   </wp:cNvGraphicFramePr>
@@ -4053,11 +4260,11 @@
                     <a:graphicData uri="http://schemas.openxmlformats.org/drawingml/2006/picture">
                       <pic:pic xmlns:pic="http://schemas.openxmlformats.org/drawingml/2006/picture">
                         <pic:nvPicPr>
-                          <pic:cNvPr id="9" name="WordQuestionRecodeOptions.png"/>
+                          <pic:cNvPr id="13" name="WordQuestionRecodeOptions.png"/>
                           <pic:cNvPicPr/>
                         </pic:nvPicPr>
                         <pic:blipFill>
-                          <a:blip r:embed="rId18"/>
+                          <a:blip r:embed="rId22"/>
                           <a:stretch>
                             <a:fillRect/>
                           </a:stretch>
@@ -4339,7 +4546,7 @@
                 <wp:inline distT="0" distB="0" distL="0" distR="0">
                   <wp:extent cx="228600" cy="228600"/>
                   <wp:effectExtent l="0" t="0" r="0" b="0"/>
-                  <wp:docPr id="10" name="WordQuestionValidation.png"/>
+                  <wp:docPr id="14" name="WordQuestionValidation.png"/>
                   <wp:cNvGraphicFramePr>
                     <a:graphicFrameLocks xmlns:a="http://schemas.openxmlformats.org/drawingml/2006/main" noChangeAspect="1"/>
                   </wp:cNvGraphicFramePr>
@@ -4347,11 +4554,11 @@
                     <a:graphicData uri="http://schemas.openxmlformats.org/drawingml/2006/picture">
                       <pic:pic xmlns:pic="http://schemas.openxmlformats.org/drawingml/2006/picture">
                         <pic:nvPicPr>
-                          <pic:cNvPr id="10" name="WordQuestionValidation.png"/>
+                          <pic:cNvPr id="14" name="WordQuestionValidation.png"/>
                           <pic:cNvPicPr/>
                         </pic:nvPicPr>
                         <pic:blipFill>
-                          <a:blip r:embed="rId19"/>
+                          <a:blip r:embed="rId23"/>
                           <a:stretch>
                             <a:fillRect/>
                           </a:stretch>
@@ -6617,7 +6824,7 @@
                 <wp:inline distT="0" distB="0" distL="0" distR="0">
                   <wp:extent cx="228600" cy="228600"/>
                   <wp:effectExtent l="0" t="0" r="0" b="0"/>
-                  <wp:docPr id="11" name="WordQuestionRandomization.png"/>
+                  <wp:docPr id="15" name="WordQuestionRandomization.png"/>
                   <wp:cNvGraphicFramePr>
                     <a:graphicFrameLocks xmlns:a="http://schemas.openxmlformats.org/drawingml/2006/main" noChangeAspect="1"/>
                   </wp:cNvGraphicFramePr>
@@ -6625,11 +6832,11 @@
                     <a:graphicData uri="http://schemas.openxmlformats.org/drawingml/2006/picture">
                       <pic:pic xmlns:pic="http://schemas.openxmlformats.org/drawingml/2006/picture">
                         <pic:nvPicPr>
-                          <pic:cNvPr id="11" name="WordQuestionRandomization.png"/>
+                          <pic:cNvPr id="15" name="WordQuestionRandomization.png"/>
                           <pic:cNvPicPr/>
                         </pic:nvPicPr>
                         <pic:blipFill>
-                          <a:blip r:embed="rId20"/>
+                          <a:blip r:embed="rId24"/>
                           <a:stretch>
                             <a:fillRect/>
                           </a:stretch>
@@ -6999,7 +7206,7 @@
         <w:pStyle w:val="ListParagraph"/>
         <w:numPr>
           <w:ilvl w:val="0"/>
-          <w:numId w:val="4"/>
+          <w:numId w:val="2"/>
         </w:numPr>
       </w:pPr>
       <w:r>
@@ -7015,7 +7222,7 @@
         <w:pStyle w:val="ListParagraph"/>
         <w:numPr>
           <w:ilvl w:val="0"/>
-          <w:numId w:val="4"/>
+          <w:numId w:val="2"/>
         </w:numPr>
       </w:pPr>
       <w:r>
@@ -7031,7 +7238,7 @@
         <w:pStyle w:val="ListParagraph"/>
         <w:numPr>
           <w:ilvl w:val="0"/>
-          <w:numId w:val="4"/>
+          <w:numId w:val="2"/>
         </w:numPr>
       </w:pPr>
       <w:r>
@@ -7047,7 +7254,7 @@
         <w:pStyle w:val="ListParagraph"/>
         <w:numPr>
           <w:ilvl w:val="0"/>
-          <w:numId w:val="4"/>
+          <w:numId w:val="2"/>
         </w:numPr>
       </w:pPr>
       <w:r>
@@ -7063,7 +7270,7 @@
         <w:pStyle w:val="ListParagraph"/>
         <w:numPr>
           <w:ilvl w:val="0"/>
-          <w:numId w:val="4"/>
+          <w:numId w:val="2"/>
         </w:numPr>
       </w:pPr>
       <w:r>
@@ -7079,7 +7286,7 @@
         <w:pStyle w:val="ListParagraph"/>
         <w:numPr>
           <w:ilvl w:val="0"/>
-          <w:numId w:val="4"/>
+          <w:numId w:val="2"/>
         </w:numPr>
       </w:pPr>
       <w:r>
@@ -7497,7 +7704,7 @@
       </w:pPr>
       <w:r>
         <w:rPr/>
-        <w:t xml:space="preserve">Q64 Please select that occupational group that best fits </w:t>
+        <w:t xml:space="preserve">Q64 Please select the occupational group that best fits </w:t>
       </w:r>
       <w:r>
         <w:rPr>
@@ -7798,7 +8005,7 @@
         <w:ind w:firstLine="400"/>
       </w:pPr>
       <w:r>
-        <w:t>If Please select that occupational group that best fits the main kind of work you were doing in the... = Community and social service (such as counselor, social worker, or religious worker)</w:t>
+        <w:t>If Please select the occupational group that best fits the main kind of work you were doing in the l... = Community and social service (such as counselor, social worker, or religious worker)</w:t>
       </w:r>
     </w:p>
   </w:body>
@@ -7820,7 +8027,7 @@
       </w:pPr>
       <w:r>
         <w:rPr/>
-        <w:t xml:space="preserve">Q65 Please select that job type that best fits the main kind of work you were doing in the last four weeks.</w:t>
+        <w:t xml:space="preserve">Q65 Please select the job type that best fits the main kind of work you were doing in the last four weeks.</w:t>
       </w:r>
     </w:p>
   </w:body>
@@ -7951,7 +8158,7 @@
         <w:ind w:firstLine="400"/>
       </w:pPr>
       <w:r>
-        <w:t>If Please select that occupational group that best fits the main kind of work you were doing in the... = Education, training, and library</w:t>
+        <w:t>If Please select the occupational group that best fits the main kind of work you were doing in the l... = Education, training, and library</w:t>
       </w:r>
     </w:p>
   </w:body>
@@ -7973,7 +8180,7 @@
       </w:pPr>
       <w:r>
         <w:rPr/>
-        <w:t xml:space="preserve">Q66 Please select that job type that best fits the main kind of work you were doing in the last four weeks.</w:t>
+        <w:t xml:space="preserve">Q66 Please select the job type that best fits the main kind of work you were doing in the last four weeks.</w:t>
       </w:r>
     </w:p>
   </w:body>
@@ -8120,7 +8327,7 @@
         <w:ind w:firstLine="400"/>
       </w:pPr>
       <w:r>
-        <w:t>If Please select that occupational group that best fits the main kind of work you were doing in the... = Arts, design, entertainment, sports, and media</w:t>
+        <w:t>If Please select the occupational group that best fits the main kind of work you were doing in the l... = Arts, design, entertainment, sports, and media</w:t>
       </w:r>
     </w:p>
   </w:body>
@@ -8142,7 +8349,7 @@
       </w:pPr>
       <w:r>
         <w:rPr/>
-        <w:t xml:space="preserve">Q67 Please select that job type that best fits the main kind of work you were doing in the last four weeks.</w:t>
+        <w:t xml:space="preserve">Q67 Please select the job type that best fits the main kind of work you were doing in the last four weeks.</w:t>
       </w:r>
     </w:p>
   </w:body>
@@ -8289,7 +8496,7 @@
         <w:ind w:firstLine="400"/>
       </w:pPr>
       <w:r>
-        <w:t>If Please select that occupational group that best fits the main kind of work you were doing in the... = Healthcare practitioners and technicians</w:t>
+        <w:t>If Please select the occupational group that best fits the main kind of work you were doing in the l... = Healthcare practitioners and technicians</w:t>
       </w:r>
     </w:p>
   </w:body>
@@ -8311,7 +8518,7 @@
       </w:pPr>
       <w:r>
         <w:rPr/>
-        <w:t xml:space="preserve">Q68 Please select that job type that best fits the main kind of work you were doing in the last four weeks.</w:t>
+        <w:t xml:space="preserve">Q68 Please select the job type that best fits the main kind of work you were doing in the last four weeks.</w:t>
       </w:r>
     </w:p>
   </w:body>
@@ -8506,7 +8713,7 @@
         <w:ind w:firstLine="400"/>
       </w:pPr>
       <w:r>
-        <w:t>If Please select that occupational group that best fits the main kind of work you were doing in the... = Healthcare support</w:t>
+        <w:t>If Please select the occupational group that best fits the main kind of work you were doing in the l... = Healthcare support</w:t>
       </w:r>
     </w:p>
   </w:body>
@@ -8528,7 +8735,7 @@
       </w:pPr>
       <w:r>
         <w:rPr/>
-        <w:t xml:space="preserve">Q69 Please select that job type that best fits the main kind of work you were doing in the last four weeks.</w:t>
+        <w:t xml:space="preserve">Q69 Please select the job type that best fits the main kind of work you were doing in the last four weeks.</w:t>
       </w:r>
     </w:p>
   </w:body>
@@ -8739,7 +8946,7 @@
         <w:ind w:firstLine="400"/>
       </w:pPr>
       <w:r>
-        <w:t>If Please select that occupational group that best fits the main kind of work you were doing in the... = Protective service</w:t>
+        <w:t>If Please select the occupational group that best fits the main kind of work you were doing in the l... = Protective service</w:t>
       </w:r>
     </w:p>
   </w:body>
@@ -8761,7 +8968,7 @@
       </w:pPr>
       <w:r>
         <w:rPr/>
-        <w:t xml:space="preserve">Q70 Please select that job type that best fits the main kind of work you were doing in the last four weeks.</w:t>
+        <w:t xml:space="preserve">Q70 Please select the job type that best fits the main kind of work you were doing in the last four weeks.</w:t>
       </w:r>
     </w:p>
   </w:body>
@@ -8924,7 +9131,7 @@
         <w:ind w:firstLine="400"/>
       </w:pPr>
       <w:r>
-        <w:t>If Please select that occupational group that best fits the main kind of work you were doing in the... = Food preparation and serving related</w:t>
+        <w:t>If Please select the occupational group that best fits the main kind of work you were doing in the l... = Food preparation and serving related</w:t>
       </w:r>
     </w:p>
   </w:body>
@@ -8946,7 +9153,7 @@
       </w:pPr>
       <w:r>
         <w:rPr/>
-        <w:t xml:space="preserve">Q71 Please select that job type that best fits the main kind of work you were doing in the last four weeks.</w:t>
+        <w:t xml:space="preserve">Q71 Please select the job type that best fits the main kind of work you were doing in the last four weeks.</w:t>
       </w:r>
     </w:p>
   </w:body>
@@ -9157,7 +9364,7 @@
         <w:ind w:firstLine="400"/>
       </w:pPr>
       <w:r>
-        <w:t>If Please select that occupational group that best fits the main kind of work you were doing in the... = Building and grounds cleaning and maintenance</w:t>
+        <w:t>If Please select the occupational group that best fits the main kind of work you were doing in the l... = Building and grounds cleaning and maintenance</w:t>
       </w:r>
     </w:p>
   </w:body>
@@ -9179,7 +9386,7 @@
       </w:pPr>
       <w:r>
         <w:rPr/>
-        <w:t xml:space="preserve">Q72 Please select that job type that best fits the main kind of work you were doing in the last four weeks.</w:t>
+        <w:t xml:space="preserve">Q72 Please select the job type that best fits the main kind of work you were doing in the last four weeks.</w:t>
       </w:r>
     </w:p>
   </w:body>
@@ -9326,7 +9533,7 @@
         <w:ind w:firstLine="400"/>
       </w:pPr>
       <w:r>
-        <w:t>If Please select that occupational group that best fits the main kind of work you were doing in the... = Personal care and service (not healthcare)</w:t>
+        <w:t>If Please select the occupational group that best fits the main kind of work you were doing in the l... = Personal care and service (not healthcare)</w:t>
       </w:r>
     </w:p>
   </w:body>
@@ -9348,7 +9555,7 @@
       </w:pPr>
       <w:r>
         <w:rPr/>
-        <w:t xml:space="preserve">Q73 Please select that job type that best fits the main kind of work you were doing in the last four weeks.</w:t>
+        <w:t xml:space="preserve">Q73 Please select the job type that best fits the main kind of work you were doing in the last four weeks.</w:t>
       </w:r>
     </w:p>
   </w:body>
@@ -9527,7 +9734,7 @@
         <w:ind w:firstLine="400"/>
       </w:pPr>
       <w:r>
-        <w:t>If Please select that occupational group that best fits the main kind of work you were doing in the... = Sales and related</w:t>
+        <w:t>If Please select the occupational group that best fits the main kind of work you were doing in the l... = Sales and related</w:t>
       </w:r>
     </w:p>
   </w:body>
@@ -9549,7 +9756,7 @@
       </w:pPr>
       <w:r>
         <w:rPr/>
-        <w:t xml:space="preserve">Q74 Please select that job type that best fits the main kind of work you were doing in the last four weeks.</w:t>
+        <w:t xml:space="preserve">Q74 Please select the job type that best fits the main kind of work you were doing in the last four weeks.</w:t>
       </w:r>
     </w:p>
   </w:body>
@@ -9696,7 +9903,7 @@
         <w:ind w:firstLine="400"/>
       </w:pPr>
       <w:r>
-        <w:t>If Please select that occupational group that best fits the main kind of work you were doing in the... = Office and administrative support (including postal workers)</w:t>
+        <w:t>If Please select the occupational group that best fits the main kind of work you were doing in the l... = Office and administrative support (including postal workers)</w:t>
       </w:r>
     </w:p>
   </w:body>
@@ -9718,7 +9925,7 @@
       </w:pPr>
       <w:r>
         <w:rPr/>
-        <w:t xml:space="preserve">Q75 Please select that job type that best fits the main kind of work you were doing in the last four weeks.</w:t>
+        <w:t xml:space="preserve">Q75 Please select the job type that best fits the main kind of work you were doing in the last four weeks.</w:t>
       </w:r>
     </w:p>
   </w:body>
@@ -9881,7 +10088,7 @@
         <w:ind w:firstLine="400"/>
       </w:pPr>
       <w:r>
-        <w:t>If Please select that occupational group that best fits the main kind of work you were doing in the... = Construction and extraction (oil, gas, mining, or quarrying)</w:t>
+        <w:t>If Please select the occupational group that best fits the main kind of work you were doing in the l... = Construction and extraction (oil, gas, mining, or quarrying)</w:t>
       </w:r>
     </w:p>
   </w:body>
@@ -9903,7 +10110,7 @@
       </w:pPr>
       <w:r>
         <w:rPr/>
-        <w:t xml:space="preserve">Q76 Please select that job type that best fits the main kind of work you were doing in the last four weeks.</w:t>
+        <w:t xml:space="preserve">Q76 Please select the job type that best fits the main kind of work you were doing in the last four weeks.</w:t>
       </w:r>
     </w:p>
   </w:body>
@@ -10002,7 +10209,7 @@
         <w:ind w:firstLine="400"/>
       </w:pPr>
       <w:r>
-        <w:t>If Please select that occupational group that best fits the main kind of work you were doing in the... = Installation, maintenance, and repair</w:t>
+        <w:t>If Please select the occupational group that best fits the main kind of work you were doing in the l... = Installation, maintenance, and repair</w:t>
       </w:r>
     </w:p>
   </w:body>
@@ -10024,7 +10231,7 @@
       </w:pPr>
       <w:r>
         <w:rPr/>
-        <w:t xml:space="preserve">Q77 Please select that job type that best fits the main kind of work you were doing in the last four weeks.</w:t>
+        <w:t xml:space="preserve">Q77 Please select the job type that best fits the main kind of work you were doing in the last four weeks.</w:t>
       </w:r>
     </w:p>
   </w:body>
@@ -10155,7 +10362,7 @@
         <w:ind w:firstLine="400"/>
       </w:pPr>
       <w:r>
-        <w:t>If Please select that occupational group that best fits the main kind of work you were doing in the... = Production</w:t>
+        <w:t>If Please select the occupational group that best fits the main kind of work you were doing in the l... = Production</w:t>
       </w:r>
     </w:p>
   </w:body>
@@ -10177,7 +10384,7 @@
       </w:pPr>
       <w:r>
         <w:rPr/>
-        <w:t xml:space="preserve">Q78 Please select that job type that best fits the main kind of work you were doing in the last four weeks.</w:t>
+        <w:t xml:space="preserve">Q78 Please select the job type that best fits the main kind of work you were doing in the last four weeks.</w:t>
       </w:r>
     </w:p>
   </w:body>
@@ -10372,7 +10579,7 @@
         <w:ind w:firstLine="400"/>
       </w:pPr>
       <w:r>
-        <w:t>If Please select that occupational group that best fits the main kind of work you were doing in the... = Transportation and material moving (including delivery services)</w:t>
+        <w:t>If Please select the occupational group that best fits the main kind of work you were doing in the l... = Transportation and material moving (including delivery services)</w:t>
       </w:r>
     </w:p>
   </w:body>
@@ -10394,7 +10601,7 @@
       </w:pPr>
       <w:r>
         <w:rPr/>
-        <w:t xml:space="preserve">Q79 Please select that job type that best fits the main kind of work you were doing in the last four weeks.</w:t>
+        <w:t xml:space="preserve">Q79 Please select the job type that best fits the main kind of work you were doing in the last four weeks.</w:t>
       </w:r>
     </w:p>
   </w:body>
@@ -10541,7 +10748,7 @@
         <w:ind w:firstLine="400"/>
       </w:pPr>
       <w:r>
-        <w:t>If Please select that occupational group that best fits the main kind of work you were doing in the... = Other occupation</w:t>
+        <w:t>If Please select the occupational group that best fits the main kind of work you were doing in the l... = Other occupation</w:t>
       </w:r>
     </w:p>
   </w:body>
@@ -10563,7 +10770,7 @@
       </w:pPr>
       <w:r>
         <w:rPr/>
-        <w:t xml:space="preserve">Q80 Please select that occupational group that best fits the main kind of work you were doing in the last four weeks.</w:t>
+        <w:t xml:space="preserve">Q80 Please select the occupational group that best fits the main kind of work you were doing in the last four weeks.</w:t>
       </w:r>
     </w:p>
   </w:body>

</xml_diff>